<commit_message>
Write Up updated 608 aug 21
</commit_message>
<xml_diff>
--- a/Write-Up.docx
+++ b/Write-Up.docx
@@ -3,21 +3,815 @@
 <w:document xmlns:wpc="http://schemas.microsoft.com/office/word/2010/wordprocessingCanvas" xmlns:cx="http://schemas.microsoft.com/office/drawing/2014/chartex" xmlns:cx1="http://schemas.microsoft.com/office/drawing/2015/9/8/chartex" xmlns:cx2="http://schemas.microsoft.com/office/drawing/2015/10/21/chartex" xmlns:cx3="http://schemas.microsoft.com/office/drawing/2016/5/9/chartex" xmlns:cx4="http://schemas.microsoft.com/office/drawing/2016/5/10/chartex" xmlns:cx5="http://schemas.microsoft.com/office/drawing/2016/5/11/chartex" xmlns:cx6="http://schemas.microsoft.com/office/drawing/2016/5/12/chartex" xmlns:cx7="http://schemas.microsoft.com/office/drawing/2016/5/13/chartex" xmlns:cx8="http://schemas.microsoft.com/office/drawing/2016/5/14/chartex" xmlns:mc="http://schemas.openxmlformats.org/markup-compatibility/2006" xmlns:aink="http://schemas.microsoft.com/office/drawing/2016/ink" xmlns:am3d="http://schemas.microsoft.com/office/drawing/2017/model3d" xmlns:o="urn:schemas-microsoft-com:office:office" xmlns:r="http://schemas.openxmlformats.org/officeDocument/2006/relationships" xmlns:m="http://schemas.openxmlformats.org/officeDocument/2006/math" xmlns:v="urn:schemas-microsoft-com:vml" xmlns:wp14="http://schemas.microsoft.com/office/word/2010/wordprocessingDrawing" xmlns:wp="http://schemas.openxmlformats.org/drawingml/2006/wordprocessingDrawing" xmlns:w10="urn:schemas-microsoft-com:office:word" xmlns:w="http://schemas.openxmlformats.org/wordprocessingml/2006/main" xmlns:w14="http://schemas.microsoft.com/office/word/2010/wordml" xmlns:w15="http://schemas.microsoft.com/office/word/2012/wordml" xmlns:w16cid="http://schemas.microsoft.com/office/word/2016/wordml/cid" xmlns:w16se="http://schemas.microsoft.com/office/word/2015/wordml/symex" xmlns:wpg="http://schemas.microsoft.com/office/word/2010/wordprocessingGroup" xmlns:wpi="http://schemas.microsoft.com/office/word/2010/wordprocessingInk" xmlns:wne="http://schemas.microsoft.com/office/word/2006/wordml" xmlns:wps="http://schemas.microsoft.com/office/word/2010/wordprocessingShape" mc:Ignorable="w14 w15 w16se w16cid wp14">
   <w:body>
     <w:p>
-      <w:r>
-        <w:t xml:space="preserve">Create a write-up summarizing your major findings. This should include a heading for each "question" you asked of your data, and under each heading, a </w:t>
-      </w:r>
-      <w:r>
-        <w:t>short description of what you found and any relevant plots.</w:t>
+      <w:pPr>
+        <w:rPr>
+          <w:b/>
+        </w:rPr>
+      </w:pPr>
+      <w:r>
+        <w:rPr>
+          <w:b/>
+        </w:rPr>
+        <w:t>Create a write-up summarizing your major findings. This should include a heading for each "question" you asked of your data, and under each heading, a short description of what you found and any relevant plots.</w:t>
       </w:r>
     </w:p>
     <w:p/>
+    <w:p>
+      <w:pPr>
+        <w:pStyle w:val="ListParagraph"/>
+        <w:numPr>
+          <w:ilvl w:val="0"/>
+          <w:numId w:val="2"/>
+        </w:numPr>
+      </w:pPr>
+      <w:r>
+        <w:t>Are certain months or years more crime prone?</w:t>
+      </w:r>
+    </w:p>
+    <w:p>
+      <w:pPr>
+        <w:numPr>
+          <w:ilvl w:val="1"/>
+          <w:numId w:val="2"/>
+        </w:numPr>
+        <w:jc w:val="both"/>
+      </w:pPr>
+      <w:r>
+        <w:t xml:space="preserve">Over the years, 2010 to </w:t>
+      </w:r>
+      <w:r>
+        <w:t>2017, violent</w:t>
+      </w:r>
+      <w:r>
+        <w:t xml:space="preserve"> crimes have increased in Los Angeles. </w:t>
+      </w:r>
+    </w:p>
+    <w:p>
+      <w:pPr>
+        <w:ind w:left="1440"/>
+      </w:pPr>
+    </w:p>
+    <w:p>
+      <w:pPr>
+        <w:ind w:left="1440"/>
+        <w:jc w:val="center"/>
+      </w:pPr>
+      <w:r>
+        <w:drawing>
+          <wp:inline distT="0" distB="0" distL="0" distR="0" wp14:anchorId="318254ED" wp14:editId="404F1547">
+            <wp:extent cx="4066402" cy="2881238"/>
+            <wp:effectExtent l="0" t="0" r="0" b="1905"/>
+            <wp:docPr id="4" name="Content Placeholder 3">
+              <a:extLst xmlns:a="http://schemas.openxmlformats.org/drawingml/2006/main">
+                <a:ext uri="{FF2B5EF4-FFF2-40B4-BE49-F238E27FC236}">
+                  <a16:creationId xmlns:a16="http://schemas.microsoft.com/office/drawing/2014/main" id="{CC60049F-DC31-A24C-8F8B-1F240861356F}"/>
+                </a:ext>
+              </a:extLst>
+            </wp:docPr>
+            <wp:cNvGraphicFramePr>
+              <a:graphicFrameLocks xmlns:a="http://schemas.openxmlformats.org/drawingml/2006/main" noGrp="1" noChangeAspect="1"/>
+            </wp:cNvGraphicFramePr>
+            <a:graphic xmlns:a="http://schemas.openxmlformats.org/drawingml/2006/main">
+              <a:graphicData uri="http://schemas.openxmlformats.org/drawingml/2006/picture">
+                <pic:pic xmlns:pic="http://schemas.openxmlformats.org/drawingml/2006/picture">
+                  <pic:nvPicPr>
+                    <pic:cNvPr id="4" name="Content Placeholder 3">
+                      <a:extLst>
+                        <a:ext uri="{FF2B5EF4-FFF2-40B4-BE49-F238E27FC236}">
+                          <a16:creationId xmlns:a16="http://schemas.microsoft.com/office/drawing/2014/main" id="{CC60049F-DC31-A24C-8F8B-1F240861356F}"/>
+                        </a:ext>
+                      </a:extLst>
+                    </pic:cNvPr>
+                    <pic:cNvPicPr>
+                      <a:picLocks noGrp="1" noChangeAspect="1"/>
+                    </pic:cNvPicPr>
+                  </pic:nvPicPr>
+                  <pic:blipFill>
+                    <a:blip r:embed="rId7"/>
+                    <a:stretch>
+                      <a:fillRect/>
+                    </a:stretch>
+                  </pic:blipFill>
+                  <pic:spPr>
+                    <a:xfrm>
+                      <a:off x="0" y="0"/>
+                      <a:ext cx="4093724" cy="2900597"/>
+                    </a:xfrm>
+                    <a:prstGeom prst="rect">
+                      <a:avLst/>
+                    </a:prstGeom>
+                  </pic:spPr>
+                </pic:pic>
+              </a:graphicData>
+            </a:graphic>
+          </wp:inline>
+        </w:drawing>
+      </w:r>
+    </w:p>
+    <w:p>
+      <w:pPr>
+        <w:numPr>
+          <w:ilvl w:val="1"/>
+          <w:numId w:val="2"/>
+        </w:numPr>
+        <w:jc w:val="both"/>
+      </w:pPr>
+      <w:r>
+        <w:t xml:space="preserve">With the exception </w:t>
+      </w:r>
+      <w:proofErr w:type="gramStart"/>
+      <w:r>
+        <w:t xml:space="preserve">of </w:t>
+      </w:r>
+      <w:r>
+        <w:t xml:space="preserve"> </w:t>
+      </w:r>
+      <w:r>
+        <w:t>months</w:t>
+      </w:r>
+      <w:proofErr w:type="gramEnd"/>
+      <w:r>
+        <w:t xml:space="preserve"> </w:t>
+      </w:r>
+      <w:r>
+        <w:t>like</w:t>
+      </w:r>
+      <w:r>
+        <w:t xml:space="preserve"> February, November and December</w:t>
+      </w:r>
+      <w:r>
+        <w:t xml:space="preserve">, </w:t>
+      </w:r>
+      <w:r>
+        <w:t xml:space="preserve">there is a lack of significant </w:t>
+      </w:r>
+      <w:r>
+        <w:t>monthly variations in incidence of violent crime.</w:t>
+      </w:r>
+    </w:p>
+    <w:p>
+      <w:pPr>
+        <w:ind w:left="1440"/>
+      </w:pPr>
+    </w:p>
+    <w:p>
+      <w:pPr>
+        <w:ind w:left="1440"/>
+      </w:pPr>
+      <w:r>
+        <w:t xml:space="preserve"> </w:t>
+      </w:r>
+      <w:r>
+        <w:drawing>
+          <wp:inline distT="0" distB="0" distL="0" distR="0" wp14:anchorId="4567989D" wp14:editId="4AED119B">
+            <wp:extent cx="4755662" cy="3049009"/>
+            <wp:effectExtent l="0" t="0" r="0" b="0"/>
+            <wp:docPr id="3" name="Picture 2">
+              <a:extLst xmlns:a="http://schemas.openxmlformats.org/drawingml/2006/main">
+                <a:ext uri="{FF2B5EF4-FFF2-40B4-BE49-F238E27FC236}">
+                  <a16:creationId xmlns:a16="http://schemas.microsoft.com/office/drawing/2014/main" id="{1719824E-536B-7643-B0C7-15B285045216}"/>
+                </a:ext>
+              </a:extLst>
+            </wp:docPr>
+            <wp:cNvGraphicFramePr>
+              <a:graphicFrameLocks xmlns:a="http://schemas.openxmlformats.org/drawingml/2006/main" noChangeAspect="1"/>
+            </wp:cNvGraphicFramePr>
+            <a:graphic xmlns:a="http://schemas.openxmlformats.org/drawingml/2006/main">
+              <a:graphicData uri="http://schemas.openxmlformats.org/drawingml/2006/picture">
+                <pic:pic xmlns:pic="http://schemas.openxmlformats.org/drawingml/2006/picture">
+                  <pic:nvPicPr>
+                    <pic:cNvPr id="3" name="Picture 2">
+                      <a:extLst>
+                        <a:ext uri="{FF2B5EF4-FFF2-40B4-BE49-F238E27FC236}">
+                          <a16:creationId xmlns:a16="http://schemas.microsoft.com/office/drawing/2014/main" id="{1719824E-536B-7643-B0C7-15B285045216}"/>
+                        </a:ext>
+                      </a:extLst>
+                    </pic:cNvPr>
+                    <pic:cNvPicPr>
+                      <a:picLocks noChangeAspect="1"/>
+                    </pic:cNvPicPr>
+                  </pic:nvPicPr>
+                  <pic:blipFill>
+                    <a:blip r:embed="rId8"/>
+                    <a:stretch>
+                      <a:fillRect/>
+                    </a:stretch>
+                  </pic:blipFill>
+                  <pic:spPr>
+                    <a:xfrm>
+                      <a:off x="0" y="0"/>
+                      <a:ext cx="4769797" cy="3058071"/>
+                    </a:xfrm>
+                    <a:prstGeom prst="rect">
+                      <a:avLst/>
+                    </a:prstGeom>
+                  </pic:spPr>
+                </pic:pic>
+              </a:graphicData>
+            </a:graphic>
+          </wp:inline>
+        </w:drawing>
+      </w:r>
+    </w:p>
+    <w:p>
+      <w:pPr>
+        <w:ind w:left="720"/>
+      </w:pPr>
+    </w:p>
+    <w:p>
+      <w:pPr>
+        <w:numPr>
+          <w:ilvl w:val="0"/>
+          <w:numId w:val="2"/>
+        </w:numPr>
+      </w:pPr>
+      <w:r>
+        <w:lastRenderedPageBreak/>
+        <w:t>Can we identify safe versus not-so-far neighborhoods?</w:t>
+      </w:r>
+    </w:p>
+    <w:p>
+      <w:pPr>
+        <w:ind w:left="720"/>
+      </w:pPr>
+    </w:p>
+    <w:p>
+      <w:pPr>
+        <w:pStyle w:val="ListParagraph"/>
+        <w:numPr>
+          <w:ilvl w:val="0"/>
+          <w:numId w:val="3"/>
+        </w:numPr>
+        <w:jc w:val="both"/>
+      </w:pPr>
+      <w:r>
+        <w:t xml:space="preserve">In </w:t>
+      </w:r>
+      <w:proofErr w:type="gramStart"/>
+      <w:r>
+        <w:t>general</w:t>
+      </w:r>
+      <w:proofErr w:type="gramEnd"/>
+      <w:r>
+        <w:t xml:space="preserve"> violent crime rate (as measured by the number of incidences per 100,000 individuals) has increased in the city of Los Angeles</w:t>
+      </w:r>
+      <w:r>
+        <w:t xml:space="preserve"> for the time period 2010 to 2017, at the zip-code level.</w:t>
+      </w:r>
+    </w:p>
+    <w:p>
+      <w:pPr>
+        <w:ind w:left="720"/>
+      </w:pPr>
+    </w:p>
+    <w:p>
+      <w:pPr>
+        <w:ind w:left="720"/>
+        <w:jc w:val="center"/>
+      </w:pPr>
+      <w:r>
+        <w:drawing>
+          <wp:inline distT="0" distB="0" distL="0" distR="0" wp14:anchorId="229B6B6B" wp14:editId="42942DA6">
+            <wp:extent cx="3612494" cy="2093595"/>
+            <wp:effectExtent l="0" t="0" r="0" b="1905"/>
+            <wp:docPr id="1" name="Content Placeholder 3">
+              <a:extLst xmlns:a="http://schemas.openxmlformats.org/drawingml/2006/main">
+                <a:ext uri="{FF2B5EF4-FFF2-40B4-BE49-F238E27FC236}">
+                  <a16:creationId xmlns:a16="http://schemas.microsoft.com/office/drawing/2014/main" id="{3FFCDBBB-BD50-0644-8E45-85BBA88654E2}"/>
+                </a:ext>
+              </a:extLst>
+            </wp:docPr>
+            <wp:cNvGraphicFramePr>
+              <a:graphicFrameLocks xmlns:a="http://schemas.openxmlformats.org/drawingml/2006/main" noGrp="1" noChangeAspect="1"/>
+            </wp:cNvGraphicFramePr>
+            <a:graphic xmlns:a="http://schemas.openxmlformats.org/drawingml/2006/main">
+              <a:graphicData uri="http://schemas.openxmlformats.org/drawingml/2006/picture">
+                <pic:pic xmlns:pic="http://schemas.openxmlformats.org/drawingml/2006/picture">
+                  <pic:nvPicPr>
+                    <pic:cNvPr id="4" name="Content Placeholder 3">
+                      <a:extLst>
+                        <a:ext uri="{FF2B5EF4-FFF2-40B4-BE49-F238E27FC236}">
+                          <a16:creationId xmlns:a16="http://schemas.microsoft.com/office/drawing/2014/main" id="{3FFCDBBB-BD50-0644-8E45-85BBA88654E2}"/>
+                        </a:ext>
+                      </a:extLst>
+                    </pic:cNvPr>
+                    <pic:cNvPicPr>
+                      <a:picLocks noGrp="1" noChangeAspect="1"/>
+                    </pic:cNvPicPr>
+                  </pic:nvPicPr>
+                  <pic:blipFill>
+                    <a:blip r:embed="rId9"/>
+                    <a:stretch>
+                      <a:fillRect/>
+                    </a:stretch>
+                  </pic:blipFill>
+                  <pic:spPr>
+                    <a:xfrm>
+                      <a:off x="0" y="0"/>
+                      <a:ext cx="3674898" cy="2129761"/>
+                    </a:xfrm>
+                    <a:prstGeom prst="rect">
+                      <a:avLst/>
+                    </a:prstGeom>
+                  </pic:spPr>
+                </pic:pic>
+              </a:graphicData>
+            </a:graphic>
+          </wp:inline>
+        </w:drawing>
+      </w:r>
+    </w:p>
+    <w:p>
+      <w:pPr>
+        <w:pStyle w:val="ListParagraph"/>
+        <w:numPr>
+          <w:ilvl w:val="0"/>
+          <w:numId w:val="3"/>
+        </w:numPr>
+      </w:pPr>
+      <w:r>
+        <w:t>There are, however, some zip-codes that have experienced significant decreases in crime rate over this tim</w:t>
+      </w:r>
+      <w:r>
+        <w:t xml:space="preserve">e period, while others have become more unsafe. </w:t>
+      </w:r>
+    </w:p>
+    <w:p>
+      <w:pPr>
+        <w:ind w:left="1440"/>
+        <w:jc w:val="center"/>
+      </w:pPr>
+      <w:r>
+        <w:drawing>
+          <wp:inline distT="0" distB="0" distL="0" distR="0" wp14:anchorId="34ED04EB" wp14:editId="6ED29654">
+            <wp:extent cx="3887910" cy="2133366"/>
+            <wp:effectExtent l="0" t="0" r="0" b="635"/>
+            <wp:docPr id="2" name="Content Placeholder 4">
+              <a:extLst xmlns:a="http://schemas.openxmlformats.org/drawingml/2006/main">
+                <a:ext uri="{FF2B5EF4-FFF2-40B4-BE49-F238E27FC236}">
+                  <a16:creationId xmlns:a16="http://schemas.microsoft.com/office/drawing/2014/main" id="{164A12F1-6B86-5242-B798-005377A578B4}"/>
+                </a:ext>
+              </a:extLst>
+            </wp:docPr>
+            <wp:cNvGraphicFramePr>
+              <a:graphicFrameLocks xmlns:a="http://schemas.openxmlformats.org/drawingml/2006/main" noGrp="1" noChangeAspect="1"/>
+            </wp:cNvGraphicFramePr>
+            <a:graphic xmlns:a="http://schemas.openxmlformats.org/drawingml/2006/main">
+              <a:graphicData uri="http://schemas.openxmlformats.org/drawingml/2006/picture">
+                <pic:pic xmlns:pic="http://schemas.openxmlformats.org/drawingml/2006/picture">
+                  <pic:nvPicPr>
+                    <pic:cNvPr id="4" name="Content Placeholder 4">
+                      <a:extLst>
+                        <a:ext uri="{FF2B5EF4-FFF2-40B4-BE49-F238E27FC236}">
+                          <a16:creationId xmlns:a16="http://schemas.microsoft.com/office/drawing/2014/main" id="{164A12F1-6B86-5242-B798-005377A578B4}"/>
+                        </a:ext>
+                      </a:extLst>
+                    </pic:cNvPr>
+                    <pic:cNvPicPr>
+                      <a:picLocks noGrp="1" noChangeAspect="1"/>
+                    </pic:cNvPicPr>
+                  </pic:nvPicPr>
+                  <pic:blipFill>
+                    <a:blip r:embed="rId10"/>
+                    <a:stretch>
+                      <a:fillRect/>
+                    </a:stretch>
+                  </pic:blipFill>
+                  <pic:spPr>
+                    <a:xfrm>
+                      <a:off x="0" y="0"/>
+                      <a:ext cx="3902882" cy="2141582"/>
+                    </a:xfrm>
+                    <a:prstGeom prst="rect">
+                      <a:avLst/>
+                    </a:prstGeom>
+                  </pic:spPr>
+                </pic:pic>
+              </a:graphicData>
+            </a:graphic>
+          </wp:inline>
+        </w:drawing>
+      </w:r>
+    </w:p>
+    <w:p>
+      <w:pPr>
+        <w:ind w:left="720"/>
+        <w:jc w:val="center"/>
+      </w:pPr>
+    </w:p>
+    <w:p>
+      <w:pPr>
+        <w:ind w:left="720"/>
+        <w:jc w:val="center"/>
+      </w:pPr>
+      <w:r>
+        <w:drawing>
+          <wp:inline distT="0" distB="0" distL="0" distR="0" wp14:anchorId="330E4FD8" wp14:editId="6FCE24D2">
+            <wp:extent cx="3869244" cy="2078892"/>
+            <wp:effectExtent l="0" t="0" r="4445" b="4445"/>
+            <wp:docPr id="6" name="Content Placeholder 4">
+              <a:extLst xmlns:a="http://schemas.openxmlformats.org/drawingml/2006/main">
+                <a:ext uri="{FF2B5EF4-FFF2-40B4-BE49-F238E27FC236}">
+                  <a16:creationId xmlns:a16="http://schemas.microsoft.com/office/drawing/2014/main" id="{7931E030-C377-C948-A868-A3AD841278C0}"/>
+                </a:ext>
+              </a:extLst>
+            </wp:docPr>
+            <wp:cNvGraphicFramePr>
+              <a:graphicFrameLocks xmlns:a="http://schemas.openxmlformats.org/drawingml/2006/main" noChangeAspect="1"/>
+            </wp:cNvGraphicFramePr>
+            <a:graphic xmlns:a="http://schemas.openxmlformats.org/drawingml/2006/main">
+              <a:graphicData uri="http://schemas.openxmlformats.org/drawingml/2006/picture">
+                <pic:pic xmlns:pic="http://schemas.openxmlformats.org/drawingml/2006/picture">
+                  <pic:nvPicPr>
+                    <pic:cNvPr id="6" name="Content Placeholder 4">
+                      <a:extLst>
+                        <a:ext uri="{FF2B5EF4-FFF2-40B4-BE49-F238E27FC236}">
+                          <a16:creationId xmlns:a16="http://schemas.microsoft.com/office/drawing/2014/main" id="{7931E030-C377-C948-A868-A3AD841278C0}"/>
+                        </a:ext>
+                      </a:extLst>
+                    </pic:cNvPr>
+                    <pic:cNvPicPr>
+                      <a:picLocks noChangeAspect="1"/>
+                    </pic:cNvPicPr>
+                  </pic:nvPicPr>
+                  <pic:blipFill>
+                    <a:blip r:embed="rId11"/>
+                    <a:stretch>
+                      <a:fillRect/>
+                    </a:stretch>
+                  </pic:blipFill>
+                  <pic:spPr>
+                    <a:xfrm>
+                      <a:off x="0" y="0"/>
+                      <a:ext cx="3887153" cy="2088514"/>
+                    </a:xfrm>
+                    <a:prstGeom prst="rect">
+                      <a:avLst/>
+                    </a:prstGeom>
+                  </pic:spPr>
+                </pic:pic>
+              </a:graphicData>
+            </a:graphic>
+          </wp:inline>
+        </w:drawing>
+      </w:r>
+    </w:p>
+    <w:p>
+      <w:pPr>
+        <w:numPr>
+          <w:ilvl w:val="0"/>
+          <w:numId w:val="2"/>
+        </w:numPr>
+      </w:pPr>
+      <w:r>
+        <w:lastRenderedPageBreak/>
+        <w:t>Do demographics matter in the incidence of crime?</w:t>
+      </w:r>
+    </w:p>
+    <w:p>
+      <w:pPr>
+        <w:numPr>
+          <w:ilvl w:val="1"/>
+          <w:numId w:val="2"/>
+        </w:numPr>
+      </w:pPr>
+      <w:r>
+        <w:rPr>
+          <w:b/>
+          <w:u w:val="single"/>
+        </w:rPr>
+        <w:t>Population Density</w:t>
+      </w:r>
+      <w:r>
+        <w:t xml:space="preserve"> (persons per square miles) has a positive correlation with crime rate.</w:t>
+      </w:r>
+    </w:p>
+    <w:p>
+      <w:pPr>
+        <w:ind w:left="720"/>
+        <w:jc w:val="center"/>
+      </w:pPr>
+      <w:r>
+        <w:drawing>
+          <wp:inline distT="0" distB="0" distL="0" distR="0" wp14:anchorId="3EA4B534" wp14:editId="1EE270DC">
+            <wp:extent cx="4061704" cy="2600619"/>
+            <wp:effectExtent l="0" t="0" r="2540" b="3175"/>
+            <wp:docPr id="5" name="Content Placeholder 4">
+              <a:extLst xmlns:a="http://schemas.openxmlformats.org/drawingml/2006/main">
+                <a:ext uri="{FF2B5EF4-FFF2-40B4-BE49-F238E27FC236}">
+                  <a16:creationId xmlns:a16="http://schemas.microsoft.com/office/drawing/2014/main" id="{D95FD303-0CDA-3B47-ABE1-9BDFE7BFA424}"/>
+                </a:ext>
+              </a:extLst>
+            </wp:docPr>
+            <wp:cNvGraphicFramePr>
+              <a:graphicFrameLocks xmlns:a="http://schemas.openxmlformats.org/drawingml/2006/main" noGrp="1" noChangeAspect="1"/>
+            </wp:cNvGraphicFramePr>
+            <a:graphic xmlns:a="http://schemas.openxmlformats.org/drawingml/2006/main">
+              <a:graphicData uri="http://schemas.openxmlformats.org/drawingml/2006/picture">
+                <pic:pic xmlns:pic="http://schemas.openxmlformats.org/drawingml/2006/picture">
+                  <pic:nvPicPr>
+                    <pic:cNvPr id="5" name="Content Placeholder 4">
+                      <a:extLst>
+                        <a:ext uri="{FF2B5EF4-FFF2-40B4-BE49-F238E27FC236}">
+                          <a16:creationId xmlns:a16="http://schemas.microsoft.com/office/drawing/2014/main" id="{D95FD303-0CDA-3B47-ABE1-9BDFE7BFA424}"/>
+                        </a:ext>
+                      </a:extLst>
+                    </pic:cNvPr>
+                    <pic:cNvPicPr>
+                      <a:picLocks noGrp="1" noChangeAspect="1"/>
+                    </pic:cNvPicPr>
+                  </pic:nvPicPr>
+                  <pic:blipFill>
+                    <a:blip r:embed="rId12"/>
+                    <a:stretch>
+                      <a:fillRect/>
+                    </a:stretch>
+                  </pic:blipFill>
+                  <pic:spPr>
+                    <a:xfrm>
+                      <a:off x="0" y="0"/>
+                      <a:ext cx="4084867" cy="2615450"/>
+                    </a:xfrm>
+                    <a:prstGeom prst="rect">
+                      <a:avLst/>
+                    </a:prstGeom>
+                  </pic:spPr>
+                </pic:pic>
+              </a:graphicData>
+            </a:graphic>
+          </wp:inline>
+        </w:drawing>
+      </w:r>
+    </w:p>
+    <w:p>
+      <w:pPr>
+        <w:ind w:left="720"/>
+        <w:jc w:val="center"/>
+      </w:pPr>
+    </w:p>
+    <w:p>
+      <w:pPr>
+        <w:ind w:left="720"/>
+        <w:jc w:val="center"/>
+      </w:pPr>
+      <w:r>
+        <w:drawing>
+          <wp:inline distT="0" distB="0" distL="0" distR="0" wp14:anchorId="52E8867F" wp14:editId="2DBC29C1">
+            <wp:extent cx="4324862" cy="2188307"/>
+            <wp:effectExtent l="0" t="0" r="6350" b="0"/>
+            <wp:docPr id="7" name="Picture 2">
+              <a:extLst xmlns:a="http://schemas.openxmlformats.org/drawingml/2006/main">
+                <a:ext uri="{FF2B5EF4-FFF2-40B4-BE49-F238E27FC236}">
+                  <a16:creationId xmlns:a16="http://schemas.microsoft.com/office/drawing/2014/main" id="{294C7464-15AC-DD43-BBD6-E16E09350AF5}"/>
+                </a:ext>
+              </a:extLst>
+            </wp:docPr>
+            <wp:cNvGraphicFramePr>
+              <a:graphicFrameLocks xmlns:a="http://schemas.openxmlformats.org/drawingml/2006/main" noChangeAspect="1"/>
+            </wp:cNvGraphicFramePr>
+            <a:graphic xmlns:a="http://schemas.openxmlformats.org/drawingml/2006/main">
+              <a:graphicData uri="http://schemas.openxmlformats.org/drawingml/2006/picture">
+                <pic:pic xmlns:pic="http://schemas.openxmlformats.org/drawingml/2006/picture">
+                  <pic:nvPicPr>
+                    <pic:cNvPr id="3" name="Picture 2">
+                      <a:extLst>
+                        <a:ext uri="{FF2B5EF4-FFF2-40B4-BE49-F238E27FC236}">
+                          <a16:creationId xmlns:a16="http://schemas.microsoft.com/office/drawing/2014/main" id="{294C7464-15AC-DD43-BBD6-E16E09350AF5}"/>
+                        </a:ext>
+                      </a:extLst>
+                    </pic:cNvPr>
+                    <pic:cNvPicPr>
+                      <a:picLocks noChangeAspect="1"/>
+                    </pic:cNvPicPr>
+                  </pic:nvPicPr>
+                  <pic:blipFill>
+                    <a:blip r:embed="rId13"/>
+                    <a:stretch>
+                      <a:fillRect/>
+                    </a:stretch>
+                  </pic:blipFill>
+                  <pic:spPr>
+                    <a:xfrm>
+                      <a:off x="0" y="0"/>
+                      <a:ext cx="4351403" cy="2201736"/>
+                    </a:xfrm>
+                    <a:prstGeom prst="rect">
+                      <a:avLst/>
+                    </a:prstGeom>
+                  </pic:spPr>
+                </pic:pic>
+              </a:graphicData>
+            </a:graphic>
+          </wp:inline>
+        </w:drawing>
+      </w:r>
+    </w:p>
+    <w:p>
+      <w:pPr>
+        <w:ind w:left="720"/>
+        <w:jc w:val="center"/>
+      </w:pPr>
+    </w:p>
+    <w:p>
+      <w:r>
+        <w:br w:type="page"/>
+      </w:r>
+    </w:p>
+    <w:p>
+      <w:pPr>
+        <w:numPr>
+          <w:ilvl w:val="1"/>
+          <w:numId w:val="2"/>
+        </w:numPr>
+      </w:pPr>
+      <w:r>
+        <w:rPr>
+          <w:b/>
+          <w:u w:val="single"/>
+        </w:rPr>
+        <w:lastRenderedPageBreak/>
+        <w:t>Minority Groups</w:t>
+      </w:r>
+      <w:r>
+        <w:t>:  Anecdotal evidence using heatmaps show that zip-codes w</w:t>
+      </w:r>
+      <w:r>
+        <w:t xml:space="preserve">ith a </w:t>
+      </w:r>
+      <w:r>
+        <w:t>higher percentage</w:t>
+      </w:r>
+      <w:r>
+        <w:t xml:space="preserve"> of non-Hispanic Black and Hispanic population are correlated with higher crime counts. </w:t>
+      </w:r>
+    </w:p>
+    <w:p>
+      <w:pPr>
+        <w:ind w:left="1440"/>
+      </w:pPr>
+    </w:p>
+    <w:p>
+      <w:pPr>
+        <w:ind w:left="1440"/>
+      </w:pPr>
+      <w:r>
+        <w:t xml:space="preserve">The following a heat map for the percentage of </w:t>
+      </w:r>
+      <w:r>
+        <w:rPr>
+          <w:b/>
+          <w:u w:val="single"/>
+        </w:rPr>
+        <w:t>Blacks</w:t>
+      </w:r>
+      <w:r>
+        <w:t xml:space="preserve"> at the neighborhood of where the crime occurred in 2017. </w:t>
+      </w:r>
+    </w:p>
+    <w:p>
+      <w:pPr>
+        <w:ind w:left="1440"/>
+        <w:jc w:val="center"/>
+      </w:pPr>
+      <w:r>
+        <w:drawing>
+          <wp:inline distT="0" distB="0" distL="0" distR="0" wp14:anchorId="533098B1" wp14:editId="48529418">
+            <wp:extent cx="5170306" cy="2579077"/>
+            <wp:effectExtent l="0" t="0" r="0" b="0"/>
+            <wp:docPr id="15" name="Picture 14">
+              <a:extLst xmlns:a="http://schemas.openxmlformats.org/drawingml/2006/main">
+                <a:ext uri="{FF2B5EF4-FFF2-40B4-BE49-F238E27FC236}">
+                  <a16:creationId xmlns:a16="http://schemas.microsoft.com/office/drawing/2014/main" id="{7386532A-B933-3E4A-83A1-27A262BE7FFE}"/>
+                </a:ext>
+              </a:extLst>
+            </wp:docPr>
+            <wp:cNvGraphicFramePr>
+              <a:graphicFrameLocks xmlns:a="http://schemas.openxmlformats.org/drawingml/2006/main" noChangeAspect="1"/>
+            </wp:cNvGraphicFramePr>
+            <a:graphic xmlns:a="http://schemas.openxmlformats.org/drawingml/2006/main">
+              <a:graphicData uri="http://schemas.openxmlformats.org/drawingml/2006/picture">
+                <pic:pic xmlns:pic="http://schemas.openxmlformats.org/drawingml/2006/picture">
+                  <pic:nvPicPr>
+                    <pic:cNvPr id="15" name="Picture 14">
+                      <a:extLst>
+                        <a:ext uri="{FF2B5EF4-FFF2-40B4-BE49-F238E27FC236}">
+                          <a16:creationId xmlns:a16="http://schemas.microsoft.com/office/drawing/2014/main" id="{7386532A-B933-3E4A-83A1-27A262BE7FFE}"/>
+                        </a:ext>
+                      </a:extLst>
+                    </pic:cNvPr>
+                    <pic:cNvPicPr>
+                      <a:picLocks noChangeAspect="1"/>
+                    </pic:cNvPicPr>
+                  </pic:nvPicPr>
+                  <pic:blipFill>
+                    <a:blip r:embed="rId14"/>
+                    <a:stretch>
+                      <a:fillRect/>
+                    </a:stretch>
+                  </pic:blipFill>
+                  <pic:spPr>
+                    <a:xfrm>
+                      <a:off x="0" y="0"/>
+                      <a:ext cx="5206640" cy="2597201"/>
+                    </a:xfrm>
+                    <a:prstGeom prst="rect">
+                      <a:avLst/>
+                    </a:prstGeom>
+                  </pic:spPr>
+                </pic:pic>
+              </a:graphicData>
+            </a:graphic>
+          </wp:inline>
+        </w:drawing>
+      </w:r>
+    </w:p>
+    <w:p/>
+    <w:p>
+      <w:pPr>
+        <w:ind w:left="1440"/>
+      </w:pPr>
+      <w:r>
+        <w:t xml:space="preserve">The following a heat map for the percentage of </w:t>
+      </w:r>
+      <w:r>
+        <w:rPr>
+          <w:b/>
+          <w:u w:val="single"/>
+        </w:rPr>
+        <w:t>Hispanics</w:t>
+      </w:r>
+      <w:r>
+        <w:t xml:space="preserve"> at the neighborhood of where the crime </w:t>
+      </w:r>
+      <w:r>
+        <w:t>occurred in 2017.</w:t>
+      </w:r>
+    </w:p>
+    <w:p>
+      <w:pPr>
+        <w:jc w:val="right"/>
+      </w:pPr>
+      <w:bookmarkStart w:id="0" w:name="_GoBack"/>
+      <w:r>
+        <w:drawing>
+          <wp:inline distT="0" distB="0" distL="0" distR="0" wp14:anchorId="637A5893" wp14:editId="63FD3F1B">
+            <wp:extent cx="4985538" cy="2601595"/>
+            <wp:effectExtent l="0" t="0" r="5715" b="1905"/>
+            <wp:docPr id="8" name="Picture 2">
+              <a:extLst xmlns:a="http://schemas.openxmlformats.org/drawingml/2006/main">
+                <a:ext uri="{FF2B5EF4-FFF2-40B4-BE49-F238E27FC236}">
+                  <a16:creationId xmlns:a16="http://schemas.microsoft.com/office/drawing/2014/main" id="{F7295D82-34CF-BC40-A102-5847295C6265}"/>
+                </a:ext>
+              </a:extLst>
+            </wp:docPr>
+            <wp:cNvGraphicFramePr>
+              <a:graphicFrameLocks xmlns:a="http://schemas.openxmlformats.org/drawingml/2006/main" noChangeAspect="1"/>
+            </wp:cNvGraphicFramePr>
+            <a:graphic xmlns:a="http://schemas.openxmlformats.org/drawingml/2006/main">
+              <a:graphicData uri="http://schemas.openxmlformats.org/drawingml/2006/picture">
+                <pic:pic xmlns:pic="http://schemas.openxmlformats.org/drawingml/2006/picture">
+                  <pic:nvPicPr>
+                    <pic:cNvPr id="3" name="Picture 2">
+                      <a:extLst>
+                        <a:ext uri="{FF2B5EF4-FFF2-40B4-BE49-F238E27FC236}">
+                          <a16:creationId xmlns:a16="http://schemas.microsoft.com/office/drawing/2014/main" id="{F7295D82-34CF-BC40-A102-5847295C6265}"/>
+                        </a:ext>
+                      </a:extLst>
+                    </pic:cNvPr>
+                    <pic:cNvPicPr>
+                      <a:picLocks noChangeAspect="1"/>
+                    </pic:cNvPicPr>
+                  </pic:nvPicPr>
+                  <pic:blipFill>
+                    <a:blip r:embed="rId15"/>
+                    <a:stretch>
+                      <a:fillRect/>
+                    </a:stretch>
+                  </pic:blipFill>
+                  <pic:spPr>
+                    <a:xfrm>
+                      <a:off x="0" y="0"/>
+                      <a:ext cx="5057983" cy="2639399"/>
+                    </a:xfrm>
+                    <a:prstGeom prst="rect">
+                      <a:avLst/>
+                    </a:prstGeom>
+                  </pic:spPr>
+                </pic:pic>
+              </a:graphicData>
+            </a:graphic>
+          </wp:inline>
+        </w:drawing>
+      </w:r>
+      <w:bookmarkEnd w:id="0"/>
+    </w:p>
     <w:sectPr>
-      <w:headerReference w:type="even" r:id="rId7"/>
-      <w:headerReference w:type="default" r:id="rId8"/>
-      <w:footerReference w:type="even" r:id="rId9"/>
-      <w:footerReference w:type="default" r:id="rId10"/>
-      <w:headerReference w:type="first" r:id="rId11"/>
-      <w:footerReference w:type="first" r:id="rId12"/>
+      <w:headerReference w:type="even" r:id="rId16"/>
+      <w:headerReference w:type="default" r:id="rId17"/>
+      <w:footerReference w:type="even" r:id="rId18"/>
+      <w:footerReference w:type="default" r:id="rId19"/>
+      <w:headerReference w:type="first" r:id="rId20"/>
+      <w:footerReference w:type="first" r:id="rId21"/>
       <w:pgSz w:w="12240" w:h="15840"/>
       <w:pgMar w:top="1440" w:right="1440" w:bottom="1440" w:left="1440" w:header="720" w:footer="720" w:gutter="0"/>
       <w:cols w:space="720"/>
@@ -113,7 +907,6 @@
         <w:bCs/>
       </w:rPr>
     </w:pPr>
-    <w:bookmarkStart w:id="0" w:name="_GoBack"/>
     <w:r>
       <w:t xml:space="preserve">Project 1: </w:t>
     </w:r>
@@ -150,7 +943,6 @@
       <w:t>By: Jon Heston, Eleanora Trittipo, Shrawantee Saha</w:t>
     </w:r>
   </w:p>
-  <w:bookmarkEnd w:id="0"/>
   <w:p/>
 </w:hdr>
 </file>
@@ -168,6 +960,146 @@
 <file path=word/numbering.xml><?xml version="1.0" encoding="utf-8"?>
 <w:numbering xmlns:wpc="http://schemas.microsoft.com/office/word/2010/wordprocessingCanvas" xmlns:cx="http://schemas.microsoft.com/office/drawing/2014/chartex" xmlns:cx1="http://schemas.microsoft.com/office/drawing/2015/9/8/chartex" xmlns:cx2="http://schemas.microsoft.com/office/drawing/2015/10/21/chartex" xmlns:cx3="http://schemas.microsoft.com/office/drawing/2016/5/9/chartex" xmlns:cx4="http://schemas.microsoft.com/office/drawing/2016/5/10/chartex" xmlns:cx5="http://schemas.microsoft.com/office/drawing/2016/5/11/chartex" xmlns:cx6="http://schemas.microsoft.com/office/drawing/2016/5/12/chartex" xmlns:cx7="http://schemas.microsoft.com/office/drawing/2016/5/13/chartex" xmlns:cx8="http://schemas.microsoft.com/office/drawing/2016/5/14/chartex" xmlns:mc="http://schemas.openxmlformats.org/markup-compatibility/2006" xmlns:aink="http://schemas.microsoft.com/office/drawing/2016/ink" xmlns:am3d="http://schemas.microsoft.com/office/drawing/2017/model3d" xmlns:o="urn:schemas-microsoft-com:office:office" xmlns:r="http://schemas.openxmlformats.org/officeDocument/2006/relationships" xmlns:m="http://schemas.openxmlformats.org/officeDocument/2006/math" xmlns:v="urn:schemas-microsoft-com:vml" xmlns:wp14="http://schemas.microsoft.com/office/word/2010/wordprocessingDrawing" xmlns:wp="http://schemas.openxmlformats.org/drawingml/2006/wordprocessingDrawing" xmlns:w10="urn:schemas-microsoft-com:office:word" xmlns:w="http://schemas.openxmlformats.org/wordprocessingml/2006/main" xmlns:w14="http://schemas.microsoft.com/office/word/2010/wordml" xmlns:w15="http://schemas.microsoft.com/office/word/2012/wordml" xmlns:w16cid="http://schemas.microsoft.com/office/word/2016/wordml/cid" xmlns:w16se="http://schemas.microsoft.com/office/word/2015/wordml/symex" xmlns:wpg="http://schemas.microsoft.com/office/word/2010/wordprocessingGroup" xmlns:wpi="http://schemas.microsoft.com/office/word/2010/wordprocessingInk" xmlns:wne="http://schemas.microsoft.com/office/word/2006/wordml" xmlns:wps="http://schemas.microsoft.com/office/word/2010/wordprocessingShape" mc:Ignorable="w14 w15 w16se w16cid wp14">
   <w:abstractNum w:abstractNumId="0" w15:restartNumberingAfterBreak="0">
+    <w:nsid w:val="02A6491D"/>
+    <w:multiLevelType w:val="hybridMultilevel"/>
+    <w:tmpl w:val="8DAA28A2"/>
+    <w:lvl w:ilvl="0" w:tplc="3B7A073E">
+      <w:start w:val="1"/>
+      <w:numFmt w:val="decimal"/>
+      <w:lvlText w:val="%1."/>
+      <w:lvlJc w:val="left"/>
+      <w:pPr>
+        <w:tabs>
+          <w:tab w:val="num" w:pos="720"/>
+        </w:tabs>
+        <w:ind w:left="720" w:hanging="360"/>
+      </w:pPr>
+      <w:rPr>
+        <w:rFonts w:asciiTheme="minorHAnsi" w:eastAsiaTheme="minorHAnsi" w:hAnsiTheme="minorHAnsi" w:cstheme="minorBidi"/>
+      </w:rPr>
+    </w:lvl>
+    <w:lvl w:ilvl="1" w:tplc="5D10C77A">
+      <w:start w:val="129"/>
+      <w:numFmt w:val="bullet"/>
+      <w:lvlText w:val="•"/>
+      <w:lvlJc w:val="left"/>
+      <w:pPr>
+        <w:tabs>
+          <w:tab w:val="num" w:pos="1440"/>
+        </w:tabs>
+        <w:ind w:left="1440" w:hanging="360"/>
+      </w:pPr>
+      <w:rPr>
+        <w:rFonts w:ascii="Arial" w:hAnsi="Arial" w:hint="default"/>
+      </w:rPr>
+    </w:lvl>
+    <w:lvl w:ilvl="2" w:tplc="4CF015CE" w:tentative="1">
+      <w:start w:val="1"/>
+      <w:numFmt w:val="bullet"/>
+      <w:lvlText w:val="•"/>
+      <w:lvlJc w:val="left"/>
+      <w:pPr>
+        <w:tabs>
+          <w:tab w:val="num" w:pos="2160"/>
+        </w:tabs>
+        <w:ind w:left="2160" w:hanging="360"/>
+      </w:pPr>
+      <w:rPr>
+        <w:rFonts w:ascii="Arial" w:hAnsi="Arial" w:hint="default"/>
+      </w:rPr>
+    </w:lvl>
+    <w:lvl w:ilvl="3" w:tplc="E4D687FC" w:tentative="1">
+      <w:start w:val="1"/>
+      <w:numFmt w:val="bullet"/>
+      <w:lvlText w:val="•"/>
+      <w:lvlJc w:val="left"/>
+      <w:pPr>
+        <w:tabs>
+          <w:tab w:val="num" w:pos="2880"/>
+        </w:tabs>
+        <w:ind w:left="2880" w:hanging="360"/>
+      </w:pPr>
+      <w:rPr>
+        <w:rFonts w:ascii="Arial" w:hAnsi="Arial" w:hint="default"/>
+      </w:rPr>
+    </w:lvl>
+    <w:lvl w:ilvl="4" w:tplc="4A18F002" w:tentative="1">
+      <w:start w:val="1"/>
+      <w:numFmt w:val="bullet"/>
+      <w:lvlText w:val="•"/>
+      <w:lvlJc w:val="left"/>
+      <w:pPr>
+        <w:tabs>
+          <w:tab w:val="num" w:pos="3600"/>
+        </w:tabs>
+        <w:ind w:left="3600" w:hanging="360"/>
+      </w:pPr>
+      <w:rPr>
+        <w:rFonts w:ascii="Arial" w:hAnsi="Arial" w:hint="default"/>
+      </w:rPr>
+    </w:lvl>
+    <w:lvl w:ilvl="5" w:tplc="1804B676" w:tentative="1">
+      <w:start w:val="1"/>
+      <w:numFmt w:val="bullet"/>
+      <w:lvlText w:val="•"/>
+      <w:lvlJc w:val="left"/>
+      <w:pPr>
+        <w:tabs>
+          <w:tab w:val="num" w:pos="4320"/>
+        </w:tabs>
+        <w:ind w:left="4320" w:hanging="360"/>
+      </w:pPr>
+      <w:rPr>
+        <w:rFonts w:ascii="Arial" w:hAnsi="Arial" w:hint="default"/>
+      </w:rPr>
+    </w:lvl>
+    <w:lvl w:ilvl="6" w:tplc="39F24236" w:tentative="1">
+      <w:start w:val="1"/>
+      <w:numFmt w:val="bullet"/>
+      <w:lvlText w:val="•"/>
+      <w:lvlJc w:val="left"/>
+      <w:pPr>
+        <w:tabs>
+          <w:tab w:val="num" w:pos="5040"/>
+        </w:tabs>
+        <w:ind w:left="5040" w:hanging="360"/>
+      </w:pPr>
+      <w:rPr>
+        <w:rFonts w:ascii="Arial" w:hAnsi="Arial" w:hint="default"/>
+      </w:rPr>
+    </w:lvl>
+    <w:lvl w:ilvl="7" w:tplc="7F7C419A" w:tentative="1">
+      <w:start w:val="1"/>
+      <w:numFmt w:val="bullet"/>
+      <w:lvlText w:val="•"/>
+      <w:lvlJc w:val="left"/>
+      <w:pPr>
+        <w:tabs>
+          <w:tab w:val="num" w:pos="5760"/>
+        </w:tabs>
+        <w:ind w:left="5760" w:hanging="360"/>
+      </w:pPr>
+      <w:rPr>
+        <w:rFonts w:ascii="Arial" w:hAnsi="Arial" w:hint="default"/>
+      </w:rPr>
+    </w:lvl>
+    <w:lvl w:ilvl="8" w:tplc="1D34B526" w:tentative="1">
+      <w:start w:val="1"/>
+      <w:numFmt w:val="bullet"/>
+      <w:lvlText w:val="•"/>
+      <w:lvlJc w:val="left"/>
+      <w:pPr>
+        <w:tabs>
+          <w:tab w:val="num" w:pos="6480"/>
+        </w:tabs>
+        <w:ind w:left="6480" w:hanging="360"/>
+      </w:pPr>
+      <w:rPr>
+        <w:rFonts w:ascii="Arial" w:hAnsi="Arial" w:hint="default"/>
+      </w:rPr>
+    </w:lvl>
+  </w:abstractNum>
+  <w:abstractNum w:abstractNumId="1" w15:restartNumberingAfterBreak="0">
     <w:nsid w:val="30CB1401"/>
     <w:multiLevelType w:val="hybridMultilevel"/>
     <w:tmpl w:val="617A1CFA"/>
@@ -307,8 +1239,127 @@
       </w:rPr>
     </w:lvl>
   </w:abstractNum>
+  <w:abstractNum w:abstractNumId="2" w15:restartNumberingAfterBreak="0">
+    <w:nsid w:val="651B7B20"/>
+    <w:multiLevelType w:val="hybridMultilevel"/>
+    <w:tmpl w:val="2E0CCFBC"/>
+    <w:lvl w:ilvl="0" w:tplc="04090001">
+      <w:start w:val="1"/>
+      <w:numFmt w:val="bullet"/>
+      <w:lvlText w:val=""/>
+      <w:lvlJc w:val="left"/>
+      <w:pPr>
+        <w:ind w:left="1080" w:hanging="360"/>
+      </w:pPr>
+      <w:rPr>
+        <w:rFonts w:ascii="Symbol" w:hAnsi="Symbol" w:hint="default"/>
+      </w:rPr>
+    </w:lvl>
+    <w:lvl w:ilvl="1" w:tplc="04090003" w:tentative="1">
+      <w:start w:val="1"/>
+      <w:numFmt w:val="bullet"/>
+      <w:lvlText w:val="o"/>
+      <w:lvlJc w:val="left"/>
+      <w:pPr>
+        <w:ind w:left="1800" w:hanging="360"/>
+      </w:pPr>
+      <w:rPr>
+        <w:rFonts w:ascii="Courier New" w:hAnsi="Courier New" w:cs="Courier New" w:hint="default"/>
+      </w:rPr>
+    </w:lvl>
+    <w:lvl w:ilvl="2" w:tplc="04090005" w:tentative="1">
+      <w:start w:val="1"/>
+      <w:numFmt w:val="bullet"/>
+      <w:lvlText w:val=""/>
+      <w:lvlJc w:val="left"/>
+      <w:pPr>
+        <w:ind w:left="2520" w:hanging="360"/>
+      </w:pPr>
+      <w:rPr>
+        <w:rFonts w:ascii="Wingdings" w:hAnsi="Wingdings" w:hint="default"/>
+      </w:rPr>
+    </w:lvl>
+    <w:lvl w:ilvl="3" w:tplc="04090001" w:tentative="1">
+      <w:start w:val="1"/>
+      <w:numFmt w:val="bullet"/>
+      <w:lvlText w:val=""/>
+      <w:lvlJc w:val="left"/>
+      <w:pPr>
+        <w:ind w:left="3240" w:hanging="360"/>
+      </w:pPr>
+      <w:rPr>
+        <w:rFonts w:ascii="Symbol" w:hAnsi="Symbol" w:hint="default"/>
+      </w:rPr>
+    </w:lvl>
+    <w:lvl w:ilvl="4" w:tplc="04090003" w:tentative="1">
+      <w:start w:val="1"/>
+      <w:numFmt w:val="bullet"/>
+      <w:lvlText w:val="o"/>
+      <w:lvlJc w:val="left"/>
+      <w:pPr>
+        <w:ind w:left="3960" w:hanging="360"/>
+      </w:pPr>
+      <w:rPr>
+        <w:rFonts w:ascii="Courier New" w:hAnsi="Courier New" w:cs="Courier New" w:hint="default"/>
+      </w:rPr>
+    </w:lvl>
+    <w:lvl w:ilvl="5" w:tplc="04090005" w:tentative="1">
+      <w:start w:val="1"/>
+      <w:numFmt w:val="bullet"/>
+      <w:lvlText w:val=""/>
+      <w:lvlJc w:val="left"/>
+      <w:pPr>
+        <w:ind w:left="4680" w:hanging="360"/>
+      </w:pPr>
+      <w:rPr>
+        <w:rFonts w:ascii="Wingdings" w:hAnsi="Wingdings" w:hint="default"/>
+      </w:rPr>
+    </w:lvl>
+    <w:lvl w:ilvl="6" w:tplc="04090001" w:tentative="1">
+      <w:start w:val="1"/>
+      <w:numFmt w:val="bullet"/>
+      <w:lvlText w:val=""/>
+      <w:lvlJc w:val="left"/>
+      <w:pPr>
+        <w:ind w:left="5400" w:hanging="360"/>
+      </w:pPr>
+      <w:rPr>
+        <w:rFonts w:ascii="Symbol" w:hAnsi="Symbol" w:hint="default"/>
+      </w:rPr>
+    </w:lvl>
+    <w:lvl w:ilvl="7" w:tplc="04090003" w:tentative="1">
+      <w:start w:val="1"/>
+      <w:numFmt w:val="bullet"/>
+      <w:lvlText w:val="o"/>
+      <w:lvlJc w:val="left"/>
+      <w:pPr>
+        <w:ind w:left="6120" w:hanging="360"/>
+      </w:pPr>
+      <w:rPr>
+        <w:rFonts w:ascii="Courier New" w:hAnsi="Courier New" w:cs="Courier New" w:hint="default"/>
+      </w:rPr>
+    </w:lvl>
+    <w:lvl w:ilvl="8" w:tplc="04090005" w:tentative="1">
+      <w:start w:val="1"/>
+      <w:numFmt w:val="bullet"/>
+      <w:lvlText w:val=""/>
+      <w:lvlJc w:val="left"/>
+      <w:pPr>
+        <w:ind w:left="6840" w:hanging="360"/>
+      </w:pPr>
+      <w:rPr>
+        <w:rFonts w:ascii="Wingdings" w:hAnsi="Wingdings" w:hint="default"/>
+      </w:rPr>
+    </w:lvl>
+  </w:abstractNum>
   <w:num w:numId="1">
+    <w:abstractNumId w:val="1"/>
+  </w:num>
+  <w:num w:numId="2">
     <w:abstractNumId w:val="0"/>
+  </w:num>
+  <w:num w:numId="3">
+    <w:abstractNumId w:val="2"/>
   </w:num>
 </w:numbering>
 </file>
@@ -787,6 +1838,17 @@
       <w:rFonts w:ascii="Times New Roman" w:eastAsia="Times New Roman" w:hAnsi="Times New Roman" w:cs="Times New Roman"/>
     </w:rPr>
   </w:style>
+  <w:style w:type="paragraph" w:styleId="ListParagraph">
+    <w:name w:val="List Paragraph"/>
+    <w:basedOn w:val="Normal"/>
+    <w:uiPriority w:val="34"/>
+    <w:qFormat/>
+    <w:rsid w:val="009964A7"/>
+    <w:pPr>
+      <w:ind w:left="720"/>
+      <w:contextualSpacing/>
+    </w:pPr>
+  </w:style>
 </w:styles>
 </file>
 

</xml_diff>

<commit_message>
last one for aug 21
</commit_message>
<xml_diff>
--- a/Write-Up.docx
+++ b/Write-Up.docx
@@ -15,7 +15,6 @@
         <w:t>Create a write-up summarizing your major findings. This should include a heading for each "question" you asked of your data, and under each heading, a short description of what you found and any relevant plots.</w:t>
       </w:r>
     </w:p>
-    <w:p/>
     <w:p>
       <w:pPr>
         <w:pStyle w:val="ListParagraph"/>
@@ -49,16 +48,14 @@
     <w:p>
       <w:pPr>
         <w:ind w:left="1440"/>
-      </w:pPr>
-    </w:p>
-    <w:p>
-      <w:pPr>
-        <w:ind w:left="1440"/>
         <w:jc w:val="center"/>
       </w:pPr>
       <w:r>
+        <w:rPr>
+          <w:noProof/>
+        </w:rPr>
         <w:drawing>
-          <wp:inline distT="0" distB="0" distL="0" distR="0" wp14:anchorId="318254ED" wp14:editId="404F1547">
+          <wp:inline distT="0" distB="0" distL="0" distR="0" wp14:anchorId="4A976E37" wp14:editId="2E6C0CB2">
             <wp:extent cx="4066402" cy="2881238"/>
             <wp:effectExtent l="0" t="0" r="0" b="1905"/>
             <wp:docPr id="4" name="Content Placeholder 3">
@@ -110,6 +107,12 @@
     </w:p>
     <w:p>
       <w:pPr>
+        <w:ind w:left="1440"/>
+        <w:jc w:val="center"/>
+      </w:pPr>
+    </w:p>
+    <w:p>
+      <w:pPr>
         <w:numPr>
           <w:ilvl w:val="1"/>
           <w:numId w:val="2"/>
@@ -124,16 +127,13 @@
         <w:t xml:space="preserve">of </w:t>
       </w:r>
       <w:r>
+        <w:t xml:space="preserve"> months</w:t>
+      </w:r>
+      <w:proofErr w:type="gramEnd"/>
+      <w:r>
         <w:t xml:space="preserve"> </w:t>
       </w:r>
       <w:r>
-        <w:t>months</w:t>
-      </w:r>
-      <w:proofErr w:type="gramEnd"/>
-      <w:r>
-        <w:t xml:space="preserve"> </w:t>
-      </w:r>
-      <w:r>
         <w:t>like</w:t>
       </w:r>
       <w:r>
@@ -152,18 +152,14 @@
     <w:p>
       <w:pPr>
         <w:ind w:left="1440"/>
-      </w:pPr>
-    </w:p>
-    <w:p>
-      <w:pPr>
-        <w:ind w:left="1440"/>
-      </w:pPr>
-      <w:r>
-        <w:t xml:space="preserve"> </w:t>
-      </w:r>
-      <w:r>
+        <w:jc w:val="center"/>
+      </w:pPr>
+      <w:r>
+        <w:rPr>
+          <w:noProof/>
+        </w:rPr>
         <w:drawing>
-          <wp:inline distT="0" distB="0" distL="0" distR="0" wp14:anchorId="4567989D" wp14:editId="4AED119B">
+          <wp:inline distT="0" distB="0" distL="0" distR="0" wp14:anchorId="0A3986BE" wp14:editId="5BF2E06B">
             <wp:extent cx="4755662" cy="3049009"/>
             <wp:effectExtent l="0" t="0" r="0" b="0"/>
             <wp:docPr id="3" name="Picture 2">
@@ -215,6 +211,72 @@
     </w:p>
     <w:p>
       <w:pPr>
+        <w:ind w:left="1440"/>
+      </w:pPr>
+      <w:r>
+        <w:t xml:space="preserve"> </w:t>
+      </w:r>
+    </w:p>
+    <w:p>
+      <w:pPr>
+        <w:ind w:left="720"/>
+        <w:jc w:val="center"/>
+      </w:pPr>
+      <w:r>
+        <w:lastRenderedPageBreak/>
+        <w:drawing>
+          <wp:inline distT="0" distB="0" distL="0" distR="0" wp14:anchorId="72CF94E2" wp14:editId="37A4885D">
+            <wp:extent cx="5976805" cy="2743200"/>
+            <wp:effectExtent l="0" t="0" r="5080" b="0"/>
+            <wp:docPr id="9" name="Content Placeholder 4">
+              <a:extLst xmlns:a="http://schemas.openxmlformats.org/drawingml/2006/main">
+                <a:ext uri="{FF2B5EF4-FFF2-40B4-BE49-F238E27FC236}">
+                  <a16:creationId xmlns:a16="http://schemas.microsoft.com/office/drawing/2014/main" id="{4DB470CC-6E2F-5A45-AF02-B2544E9CF992}"/>
+                </a:ext>
+              </a:extLst>
+            </wp:docPr>
+            <wp:cNvGraphicFramePr>
+              <a:graphicFrameLocks xmlns:a="http://schemas.openxmlformats.org/drawingml/2006/main" noGrp="1" noChangeAspect="1"/>
+            </wp:cNvGraphicFramePr>
+            <a:graphic xmlns:a="http://schemas.openxmlformats.org/drawingml/2006/main">
+              <a:graphicData uri="http://schemas.openxmlformats.org/drawingml/2006/picture">
+                <pic:pic xmlns:pic="http://schemas.openxmlformats.org/drawingml/2006/picture">
+                  <pic:nvPicPr>
+                    <pic:cNvPr id="5" name="Content Placeholder 4">
+                      <a:extLst>
+                        <a:ext uri="{FF2B5EF4-FFF2-40B4-BE49-F238E27FC236}">
+                          <a16:creationId xmlns:a16="http://schemas.microsoft.com/office/drawing/2014/main" id="{4DB470CC-6E2F-5A45-AF02-B2544E9CF992}"/>
+                        </a:ext>
+                      </a:extLst>
+                    </pic:cNvPr>
+                    <pic:cNvPicPr>
+                      <a:picLocks noGrp="1" noChangeAspect="1"/>
+                    </pic:cNvPicPr>
+                  </pic:nvPicPr>
+                  <pic:blipFill>
+                    <a:blip r:embed="rId9"/>
+                    <a:stretch>
+                      <a:fillRect/>
+                    </a:stretch>
+                  </pic:blipFill>
+                  <pic:spPr>
+                    <a:xfrm>
+                      <a:off x="0" y="0"/>
+                      <a:ext cx="6000554" cy="2754100"/>
+                    </a:xfrm>
+                    <a:prstGeom prst="rect">
+                      <a:avLst/>
+                    </a:prstGeom>
+                  </pic:spPr>
+                </pic:pic>
+              </a:graphicData>
+            </a:graphic>
+          </wp:inline>
+        </w:drawing>
+      </w:r>
+    </w:p>
+    <w:p>
+      <w:pPr>
         <w:ind w:left="720"/>
       </w:pPr>
     </w:p>
@@ -226,7 +288,6 @@
         </w:numPr>
       </w:pPr>
       <w:r>
-        <w:lastRenderedPageBreak/>
         <w:t>Can we identify safe versus not-so-far neighborhoods?</w:t>
       </w:r>
     </w:p>
@@ -253,10 +314,7 @@
       </w:r>
       <w:proofErr w:type="gramEnd"/>
       <w:r>
-        <w:t xml:space="preserve"> violent crime rate (as measured by the number of incidences per 100,000 individuals) has increased in the city of Los Angeles</w:t>
-      </w:r>
-      <w:r>
-        <w:t xml:space="preserve"> for the time period 2010 to 2017, at the zip-code level.</w:t>
+        <w:t xml:space="preserve"> violent crime rate (as measured by the number of incidences per 100,000 individuals) has increased in the city of Los Angeles for the time period 2010 to 2017, at the zip-code level.</w:t>
       </w:r>
     </w:p>
     <w:p>
@@ -270,6 +328,9 @@
         <w:jc w:val="center"/>
       </w:pPr>
       <w:r>
+        <w:rPr>
+          <w:noProof/>
+        </w:rPr>
         <w:drawing>
           <wp:inline distT="0" distB="0" distL="0" distR="0" wp14:anchorId="229B6B6B" wp14:editId="42942DA6">
             <wp:extent cx="3612494" cy="2093595"/>
@@ -300,7 +361,7 @@
                     </pic:cNvPicPr>
                   </pic:nvPicPr>
                   <pic:blipFill>
-                    <a:blip r:embed="rId9"/>
+                    <a:blip r:embed="rId10"/>
                     <a:stretch>
                       <a:fillRect/>
                     </a:stretch>
@@ -330,10 +391,10 @@
         </w:numPr>
       </w:pPr>
       <w:r>
-        <w:t>There are, however, some zip-codes that have experienced significant decreases in crime rate over this tim</w:t>
-      </w:r>
-      <w:r>
-        <w:t xml:space="preserve">e period, while others have become more unsafe. </w:t>
+        <w:t xml:space="preserve">There are, however, some zip-codes that have experienced significant decreases in crime rate over this time period, while others have become more unsafe. </w:t>
+      </w:r>
+      <w:r>
+        <w:t>See charts on next page.</w:t>
       </w:r>
     </w:p>
     <w:p>
@@ -342,6 +403,10 @@
         <w:jc w:val="center"/>
       </w:pPr>
       <w:r>
+        <w:rPr>
+          <w:noProof/>
+        </w:rPr>
+        <w:lastRenderedPageBreak/>
         <w:drawing>
           <wp:inline distT="0" distB="0" distL="0" distR="0" wp14:anchorId="34ED04EB" wp14:editId="6ED29654">
             <wp:extent cx="3887910" cy="2133366"/>
@@ -372,7 +437,7 @@
                     </pic:cNvPicPr>
                   </pic:nvPicPr>
                   <pic:blipFill>
-                    <a:blip r:embed="rId10"/>
+                    <a:blip r:embed="rId11"/>
                     <a:stretch>
                       <a:fillRect/>
                     </a:stretch>
@@ -405,6 +470,9 @@
         <w:jc w:val="center"/>
       </w:pPr>
       <w:r>
+        <w:rPr>
+          <w:noProof/>
+        </w:rPr>
         <w:drawing>
           <wp:inline distT="0" distB="0" distL="0" distR="0" wp14:anchorId="330E4FD8" wp14:editId="6FCE24D2">
             <wp:extent cx="3869244" cy="2078892"/>
@@ -435,7 +503,7 @@
                     </pic:cNvPicPr>
                   </pic:nvPicPr>
                   <pic:blipFill>
-                    <a:blip r:embed="rId11"/>
+                    <a:blip r:embed="rId12"/>
                     <a:stretch>
                       <a:fillRect/>
                     </a:stretch>
@@ -464,7 +532,6 @@
         </w:numPr>
       </w:pPr>
       <w:r>
-        <w:lastRenderedPageBreak/>
         <w:t>Do demographics matter in the incidence of crime?</w:t>
       </w:r>
     </w:p>
@@ -492,6 +559,9 @@
         <w:jc w:val="center"/>
       </w:pPr>
       <w:r>
+        <w:rPr>
+          <w:noProof/>
+        </w:rPr>
         <w:drawing>
           <wp:inline distT="0" distB="0" distL="0" distR="0" wp14:anchorId="3EA4B534" wp14:editId="1EE270DC">
             <wp:extent cx="4061704" cy="2600619"/>
@@ -522,7 +592,7 @@
                     </pic:cNvPicPr>
                   </pic:nvPicPr>
                   <pic:blipFill>
-                    <a:blip r:embed="rId12"/>
+                    <a:blip r:embed="rId13"/>
                     <a:stretch>
                       <a:fillRect/>
                     </a:stretch>
@@ -555,6 +625,10 @@
         <w:jc w:val="center"/>
       </w:pPr>
       <w:r>
+        <w:rPr>
+          <w:noProof/>
+        </w:rPr>
+        <w:lastRenderedPageBreak/>
         <w:drawing>
           <wp:inline distT="0" distB="0" distL="0" distR="0" wp14:anchorId="52E8867F" wp14:editId="2DBC29C1">
             <wp:extent cx="4324862" cy="2188307"/>
@@ -585,7 +659,7 @@
                     </pic:cNvPicPr>
                   </pic:nvPicPr>
                   <pic:blipFill>
-                    <a:blip r:embed="rId13"/>
+                    <a:blip r:embed="rId14"/>
                     <a:stretch>
                       <a:fillRect/>
                     </a:stretch>
@@ -613,11 +687,6 @@
       </w:pPr>
     </w:p>
     <w:p>
-      <w:r>
-        <w:br w:type="page"/>
-      </w:r>
-    </w:p>
-    <w:p>
       <w:pPr>
         <w:numPr>
           <w:ilvl w:val="1"/>
@@ -629,14 +698,10 @@
           <w:b/>
           <w:u w:val="single"/>
         </w:rPr>
-        <w:lastRenderedPageBreak/>
         <w:t>Minority Groups</w:t>
       </w:r>
       <w:r>
-        <w:t>:  Anecdotal evidence using heatmaps show that zip-codes w</w:t>
-      </w:r>
-      <w:r>
-        <w:t xml:space="preserve">ith a </w:t>
+        <w:t xml:space="preserve">:  Anecdotal evidence using heatmaps show that zip-codes with a </w:t>
       </w:r>
       <w:r>
         <w:t>higher percentage</w:t>
@@ -674,6 +739,9 @@
         <w:jc w:val="center"/>
       </w:pPr>
       <w:r>
+        <w:rPr>
+          <w:noProof/>
+        </w:rPr>
         <w:drawing>
           <wp:inline distT="0" distB="0" distL="0" distR="0" wp14:anchorId="533098B1" wp14:editId="48529418">
             <wp:extent cx="5170306" cy="2579077"/>
@@ -704,7 +772,7 @@
                     </pic:cNvPicPr>
                   </pic:nvPicPr>
                   <pic:blipFill>
-                    <a:blip r:embed="rId14"/>
+                    <a:blip r:embed="rId15"/>
                     <a:stretch>
                       <a:fillRect/>
                     </a:stretch>
@@ -730,7 +798,58 @@
       <w:pPr>
         <w:ind w:left="1440"/>
       </w:pPr>
-      <w:r>
+    </w:p>
+    <w:p>
+      <w:pPr>
+        <w:ind w:left="1440"/>
+      </w:pPr>
+    </w:p>
+    <w:p>
+      <w:pPr>
+        <w:ind w:left="1440"/>
+      </w:pPr>
+    </w:p>
+    <w:p>
+      <w:pPr>
+        <w:ind w:left="1440"/>
+      </w:pPr>
+    </w:p>
+    <w:p>
+      <w:pPr>
+        <w:ind w:left="1440"/>
+      </w:pPr>
+    </w:p>
+    <w:p>
+      <w:pPr>
+        <w:ind w:left="1440"/>
+      </w:pPr>
+    </w:p>
+    <w:p>
+      <w:pPr>
+        <w:ind w:left="1440"/>
+      </w:pPr>
+    </w:p>
+    <w:p>
+      <w:pPr>
+        <w:ind w:left="1440"/>
+      </w:pPr>
+    </w:p>
+    <w:p>
+      <w:pPr>
+        <w:ind w:left="1440"/>
+      </w:pPr>
+    </w:p>
+    <w:p>
+      <w:pPr>
+        <w:ind w:left="1440"/>
+      </w:pPr>
+    </w:p>
+    <w:p>
+      <w:pPr>
+        <w:ind w:left="1440"/>
+      </w:pPr>
+      <w:r>
+        <w:lastRenderedPageBreak/>
         <w:t xml:space="preserve">The following a heat map for the percentage of </w:t>
       </w:r>
       <w:r>
@@ -741,10 +860,7 @@
         <w:t>Hispanics</w:t>
       </w:r>
       <w:r>
-        <w:t xml:space="preserve"> at the neighborhood of where the crime </w:t>
-      </w:r>
-      <w:r>
-        <w:t>occurred in 2017.</w:t>
+        <w:t xml:space="preserve"> at the neighborhood of where the crime occurred in 2017.</w:t>
       </w:r>
     </w:p>
     <w:p>
@@ -753,6 +869,9 @@
       </w:pPr>
       <w:bookmarkStart w:id="0" w:name="_GoBack"/>
       <w:r>
+        <w:rPr>
+          <w:noProof/>
+        </w:rPr>
         <w:drawing>
           <wp:inline distT="0" distB="0" distL="0" distR="0" wp14:anchorId="637A5893" wp14:editId="63FD3F1B">
             <wp:extent cx="4985538" cy="2601595"/>
@@ -783,7 +902,7 @@
                     </pic:cNvPicPr>
                   </pic:nvPicPr>
                   <pic:blipFill>
-                    <a:blip r:embed="rId15"/>
+                    <a:blip r:embed="rId16"/>
                     <a:stretch>
                       <a:fillRect/>
                     </a:stretch>
@@ -806,14 +925,14 @@
       <w:bookmarkEnd w:id="0"/>
     </w:p>
     <w:sectPr>
-      <w:headerReference w:type="even" r:id="rId16"/>
-      <w:headerReference w:type="default" r:id="rId17"/>
-      <w:footerReference w:type="even" r:id="rId18"/>
-      <w:footerReference w:type="default" r:id="rId19"/>
-      <w:headerReference w:type="first" r:id="rId20"/>
-      <w:footerReference w:type="first" r:id="rId21"/>
+      <w:headerReference w:type="even" r:id="rId17"/>
+      <w:headerReference w:type="default" r:id="rId18"/>
+      <w:footerReference w:type="even" r:id="rId19"/>
+      <w:footerReference w:type="default" r:id="rId20"/>
+      <w:headerReference w:type="first" r:id="rId21"/>
+      <w:footerReference w:type="first" r:id="rId22"/>
       <w:pgSz w:w="12240" w:h="15840"/>
-      <w:pgMar w:top="1440" w:right="1440" w:bottom="1440" w:left="1440" w:header="720" w:footer="720" w:gutter="0"/>
+      <w:pgMar w:top="720" w:right="720" w:bottom="720" w:left="720" w:header="720" w:footer="720" w:gutter="0"/>
       <w:cols w:space="720"/>
       <w:docGrid w:linePitch="360"/>
     </w:sectPr>

</xml_diff>